<commit_message>
add missing wiki ling to control unit part
</commit_message>
<xml_diff>
--- a/001 - Introduction to Computer Science and Programming using Python/Week1-PythonBasics/1-IntroductionToPython/notes.docx
+++ b/001 - Introduction to Computer Science and Programming using Python/Week1-PythonBasics/1-IntroductionToPython/notes.docx
@@ -391,85 +391,122 @@
     <w:p/>
     <w:p/>
     <w:p/>
-    <w:p>
+    <w:p/>
+    <w:p>
+      <w:pPr>
+        <w:pStyle w:val="Heading1"/>
+      </w:pPr>
+      <w:r>
+        <w:lastRenderedPageBreak/>
+        <w:t>Machines</w:t>
+      </w:r>
+    </w:p>
+    <w:p>
+      <w:pPr>
+        <w:pStyle w:val="ListParagraph"/>
+        <w:numPr>
+          <w:ilvl w:val="0"/>
+          <w:numId w:val="3"/>
+        </w:numPr>
+      </w:pPr>
+      <w:r>
+        <w:t>Fixed Program</w:t>
+      </w:r>
+    </w:p>
+    <w:p>
+      <w:pPr>
+        <w:pStyle w:val="ListParagraph"/>
+      </w:pPr>
+      <w:r>
+        <w:t>Machine does only one thing</w:t>
+      </w:r>
+    </w:p>
+    <w:p>
+      <w:pPr>
+        <w:pStyle w:val="ListParagraph"/>
+        <w:numPr>
+          <w:ilvl w:val="0"/>
+          <w:numId w:val="3"/>
+        </w:numPr>
+      </w:pPr>
+      <w:r>
+        <w:t>Stored Program</w:t>
+      </w:r>
+    </w:p>
+    <w:p>
+      <w:pPr>
+        <w:pStyle w:val="ListParagraph"/>
+      </w:pPr>
+      <w:r>
+        <w:t>Machine stores and executes instructions</w:t>
+      </w:r>
+    </w:p>
+    <w:p>
+      <w:pPr>
+        <w:pStyle w:val="ListParagraph"/>
+        <w:numPr>
+          <w:ilvl w:val="0"/>
+          <w:numId w:val="3"/>
+        </w:numPr>
+      </w:pPr>
+      <w:r>
+        <w:t>Basic Machine Architecture</w:t>
+      </w:r>
+    </w:p>
+    <w:p>
+      <w:pPr>
+        <w:pStyle w:val="ListParagraph"/>
+        <w:numPr>
+          <w:ilvl w:val="1"/>
+          <w:numId w:val="3"/>
+        </w:numPr>
+      </w:pPr>
+      <w:r>
+        <w:t>Memory</w:t>
+      </w:r>
+    </w:p>
+    <w:p>
+      <w:pPr>
+        <w:pStyle w:val="ListParagraph"/>
+        <w:numPr>
+          <w:ilvl w:val="2"/>
+          <w:numId w:val="3"/>
+        </w:numPr>
+      </w:pPr>
+      <w:r>
+        <w:t>Where data is stored</w:t>
+      </w:r>
+    </w:p>
+    <w:p>
+      <w:pPr>
+        <w:pStyle w:val="ListParagraph"/>
+        <w:numPr>
+          <w:ilvl w:val="1"/>
+          <w:numId w:val="3"/>
+        </w:numPr>
+      </w:pPr>
+      <w:r>
+        <w:t>Control Unit</w:t>
+      </w:r>
+      <w:r>
+        <w:t>(</w:t>
+      </w:r>
+      <w:hyperlink r:id="rId8" w:history="1">
+        <w:r>
+          <w:rPr>
+            <w:rStyle w:val="Hyperlink"/>
+          </w:rPr>
+          <w:t>wiki</w:t>
+        </w:r>
+      </w:hyperlink>
+      <w:r>
+        <w:t>)</w:t>
+      </w:r>
       <w:bookmarkStart w:id="0" w:name="_GoBack"/>
       <w:bookmarkEnd w:id="0"/>
     </w:p>
     <w:p>
       <w:pPr>
-        <w:pStyle w:val="Heading1"/>
-      </w:pPr>
-      <w:r>
-        <w:lastRenderedPageBreak/>
-        <w:t>Machines</w:t>
-      </w:r>
-    </w:p>
-    <w:p>
-      <w:pPr>
-        <w:pStyle w:val="ListParagraph"/>
-        <w:numPr>
-          <w:ilvl w:val="0"/>
-          <w:numId w:val="3"/>
-        </w:numPr>
-      </w:pPr>
-      <w:r>
-        <w:t>Fixed Program</w:t>
-      </w:r>
-    </w:p>
-    <w:p>
-      <w:pPr>
-        <w:pStyle w:val="ListParagraph"/>
-      </w:pPr>
-      <w:r>
-        <w:t>Machine does only one thing</w:t>
-      </w:r>
-    </w:p>
-    <w:p>
-      <w:pPr>
-        <w:pStyle w:val="ListParagraph"/>
-        <w:numPr>
-          <w:ilvl w:val="0"/>
-          <w:numId w:val="3"/>
-        </w:numPr>
-      </w:pPr>
-      <w:r>
-        <w:t>Stored Program</w:t>
-      </w:r>
-    </w:p>
-    <w:p>
-      <w:pPr>
-        <w:pStyle w:val="ListParagraph"/>
-      </w:pPr>
-      <w:r>
-        <w:t>Machine stores and executes instructions</w:t>
-      </w:r>
-    </w:p>
-    <w:p>
-      <w:pPr>
-        <w:pStyle w:val="ListParagraph"/>
-        <w:numPr>
-          <w:ilvl w:val="0"/>
-          <w:numId w:val="3"/>
-        </w:numPr>
-      </w:pPr>
-      <w:r>
-        <w:t>Basic Machine Architecture</w:t>
-      </w:r>
-    </w:p>
-    <w:p>
-      <w:pPr>
-        <w:pStyle w:val="ListParagraph"/>
-        <w:numPr>
-          <w:ilvl w:val="1"/>
-          <w:numId w:val="3"/>
-        </w:numPr>
-      </w:pPr>
-      <w:r>
-        <w:t>Memory</w:t>
-      </w:r>
-    </w:p>
-    <w:p>
-      <w:pPr>
         <w:pStyle w:val="ListParagraph"/>
         <w:numPr>
           <w:ilvl w:val="2"/>
@@ -477,30 +514,6 @@
         </w:numPr>
       </w:pPr>
       <w:r>
-        <w:t>Where data is stored</w:t>
-      </w:r>
-    </w:p>
-    <w:p>
-      <w:pPr>
-        <w:pStyle w:val="ListParagraph"/>
-        <w:numPr>
-          <w:ilvl w:val="1"/>
-          <w:numId w:val="3"/>
-        </w:numPr>
-      </w:pPr>
-      <w:r>
-        <w:t>Control Unit</w:t>
-      </w:r>
-    </w:p>
-    <w:p>
-      <w:pPr>
-        <w:pStyle w:val="ListParagraph"/>
-        <w:numPr>
-          <w:ilvl w:val="2"/>
-          <w:numId w:val="3"/>
-        </w:numPr>
-      </w:pPr>
-      <w:r>
         <w:t>Has a program counter</w:t>
       </w:r>
       <w:r>
@@ -510,8 +523,13 @@
         <w:t>(controls</w:t>
       </w:r>
       <w:r>
-        <w:t xml:space="preserve"> what operation comes next)</w:t>
-      </w:r>
+        <w:t xml:space="preserve"> what operation </w:t>
+      </w:r>
+      <w:proofErr w:type="gramStart"/>
+      <w:r>
+        <w:t>comes next)</w:t>
+      </w:r>
+      <w:proofErr w:type="gramEnd"/>
     </w:p>
     <w:p>
       <w:pPr>
@@ -2347,7 +2365,7 @@
 </file>
 
 <file path=customXml/itemProps1.xml><?xml version="1.0" encoding="utf-8"?>
-<ds:datastoreItem xmlns:ds="http://schemas.openxmlformats.org/officeDocument/2006/customXml" ds:itemID="{944E169D-B79D-E149-84AD-AE9B905064F0}">
+<ds:datastoreItem xmlns:ds="http://schemas.openxmlformats.org/officeDocument/2006/customXml" ds:itemID="{10464146-9696-7C48-B7B3-A0333DF98705}">
   <ds:schemaRefs>
     <ds:schemaRef ds:uri="http://schemas.openxmlformats.org/officeDocument/2006/bibliography"/>
   </ds:schemaRefs>

</xml_diff>